<commit_message>
Revert "install react-native-material-kit package"
This reverts commit 4e46937f66a42904381f05b7467d9a89bf4103b4.
</commit_message>
<xml_diff>
--- a/Loyalty-App CheetShet.docx
+++ b/Loyalty-App CheetShet.docx
@@ -35,10 +35,12 @@
           <w:bCs/>
           <w:sz w:val="28"/>
           <w:szCs w:val="28"/>
+          <w:u w:val="single"/>
           <w:lang w:val="en-US"/>
         </w:rPr>
         <w:t xml:space="preserve">To start development </w:t>
       </w:r>
+      <w:proofErr w:type="gramStart"/>
       <w:r>
         <w:rPr>
           <w:rFonts w:ascii="Helvetica" w:hAnsi="Helvetica" w:cs="Helvetica"/>
@@ -46,10 +48,12 @@
           <w:bCs/>
           <w:sz w:val="28"/>
           <w:szCs w:val="28"/>
-          <w:lang w:val="en-US"/>
-        </w:rPr>
-        <w:t>server,</w:t>
-      </w:r>
+          <w:u w:val="single"/>
+          <w:lang w:val="en-US"/>
+        </w:rPr>
+        <w:t>server</w:t>
+      </w:r>
+      <w:proofErr w:type="gramEnd"/>
       <w:r>
         <w:rPr>
           <w:rFonts w:ascii="Helvetica" w:hAnsi="Helvetica" w:cs="Helvetica"/>
@@ -57,31 +61,10 @@
           <w:bCs/>
           <w:sz w:val="28"/>
           <w:szCs w:val="28"/>
-          <w:lang w:val="en-US"/>
-        </w:rPr>
-        <w:t xml:space="preserve"> use one of </w:t>
-      </w:r>
-      <w:r>
-        <w:rPr>
-          <w:rFonts w:ascii="Helvetica" w:hAnsi="Helvetica" w:cs="Helvetica"/>
-          <w:b/>
-          <w:bCs/>
-          <w:sz w:val="28"/>
-          <w:szCs w:val="28"/>
-          <w:lang w:val="en-US"/>
-        </w:rPr>
-        <w:t>these commands</w:t>
-      </w:r>
-      <w:r>
-        <w:rPr>
-          <w:rFonts w:ascii="Helvetica" w:hAnsi="Helvetica" w:cs="Helvetica"/>
-          <w:b/>
-          <w:bCs/>
-          <w:sz w:val="28"/>
-          <w:szCs w:val="28"/>
-          <w:lang w:val="en-US"/>
-        </w:rPr>
-        <w:t>:</w:t>
+          <w:u w:val="single"/>
+          <w:lang w:val="en-US"/>
+        </w:rPr>
+        <w:t xml:space="preserve"> use one of this commands:</w:t>
       </w:r>
     </w:p>
     <w:p>
@@ -156,6 +139,7 @@
           <w:color w:val="000000"/>
           <w:sz w:val="32"/>
           <w:szCs w:val="32"/>
+          <w:u w:val="single" w:color="000000"/>
           <w:lang w:val="en-US"/>
         </w:rPr>
         <w:t>Client’s site:</w:t>
@@ -169,132 +153,7 @@
           <w:u w:color="000000"/>
           <w:lang w:val="en-US"/>
         </w:rPr>
-        <w:t xml:space="preserve"> </w:t>
-      </w:r>
-      <w:r>
-        <w:rPr>
-          <w:rFonts w:ascii="Helvetica" w:hAnsi="Helvetica" w:cs="Helvetica"/>
-          <w:color w:val="000000"/>
-          <w:sz w:val="22"/>
-          <w:szCs w:val="22"/>
-          <w:u w:color="000000"/>
-          <w:lang w:val="en-US"/>
-        </w:rPr>
-        <w:t>https://www.momentumlabs.ai/</w:t>
-      </w:r>
-    </w:p>
-    <w:p>
-      <w:pPr>
-        <w:pStyle w:val="Heading2"/>
-        <w:shd w:val="clear" w:color="auto" w:fill="FFFFFF"/>
-        <w:rPr>
-          <w:rFonts w:ascii="Source Sans Pro" w:hAnsi="Source Sans Pro"/>
-          <w:b w:val="0"/>
-          <w:bCs w:val="0"/>
-          <w:color w:val="000000"/>
-          <w:spacing w:val="-12"/>
-          <w:sz w:val="22"/>
-          <w:szCs w:val="22"/>
-        </w:rPr>
-      </w:pPr>
-      <w:r>
-        <w:rPr>
-          <w:rFonts w:ascii="Helvetica" w:hAnsi="Helvetica" w:cs="Helvetica"/>
-          <w:color w:val="000000"/>
-          <w:sz w:val="32"/>
-          <w:szCs w:val="32"/>
-          <w:u w:color="000000"/>
-          <w:lang w:val="en-US"/>
-        </w:rPr>
-        <w:t>For designed were used</w:t>
-      </w:r>
-      <w:r>
-        <w:rPr>
-          <w:rFonts w:ascii="Helvetica" w:hAnsi="Helvetica" w:cs="Helvetica"/>
-          <w:color w:val="000000"/>
-          <w:sz w:val="32"/>
-          <w:szCs w:val="32"/>
-          <w:u w:color="000000"/>
-          <w:lang w:val="en-US"/>
-        </w:rPr>
-        <w:t>:</w:t>
-      </w:r>
-      <w:r>
-        <w:rPr>
-          <w:rFonts w:ascii="Helvetica" w:hAnsi="Helvetica" w:cs="Helvetica"/>
-          <w:color w:val="000000"/>
-          <w:sz w:val="32"/>
-          <w:szCs w:val="32"/>
-          <w:u w:color="000000"/>
-          <w:lang w:val="en-US"/>
-        </w:rPr>
-        <w:t xml:space="preserve"> </w:t>
-      </w:r>
-      <w:r>
-        <w:rPr>
-          <w:rFonts w:ascii="Source Sans Pro" w:hAnsi="Source Sans Pro"/>
-          <w:b w:val="0"/>
-          <w:bCs w:val="0"/>
-          <w:color w:val="000000"/>
-          <w:spacing w:val="-12"/>
-          <w:sz w:val="22"/>
-          <w:szCs w:val="22"/>
-        </w:rPr>
-        <w:t>react-native-material-kit</w:t>
-      </w:r>
-    </w:p>
-    <w:p>
-      <w:pPr>
-        <w:pStyle w:val="Heading2"/>
-        <w:shd w:val="clear" w:color="auto" w:fill="FFFFFF"/>
-        <w:rPr>
-          <w:rFonts w:ascii="Source Sans Pro" w:hAnsi="Source Sans Pro"/>
-          <w:color w:val="000000"/>
-          <w:spacing w:val="-12"/>
-          <w:lang w:val="en-US"/>
-        </w:rPr>
-      </w:pPr>
-      <w:r>
-        <w:rPr>
-          <w:rFonts w:ascii="Source Sans Pro" w:hAnsi="Source Sans Pro"/>
-          <w:b w:val="0"/>
-          <w:bCs w:val="0"/>
-          <w:color w:val="000000"/>
-          <w:spacing w:val="-12"/>
-          <w:sz w:val="22"/>
-          <w:szCs w:val="22"/>
-          <w:lang w:val="en-US"/>
-        </w:rPr>
-        <w:t>(Docs:</w:t>
-      </w:r>
-      <w:r>
-        <w:t xml:space="preserve"> </w:t>
-      </w:r>
-      <w:r>
-        <w:rPr>
-          <w:rFonts w:ascii="Source Sans Pro" w:hAnsi="Source Sans Pro"/>
-          <w:b w:val="0"/>
-          <w:bCs w:val="0"/>
-          <w:color w:val="000000"/>
-          <w:spacing w:val="-12"/>
-          <w:sz w:val="22"/>
-          <w:szCs w:val="22"/>
-          <w:lang w:val="en-US"/>
-        </w:rPr>
-        <w:t>https://rnmk.xinthink.com/api/react-native-material-kit/</w:t>
-      </w:r>
-      <w:r>
-        <w:rPr>
-          <w:rFonts w:ascii="Source Sans Pro" w:hAnsi="Source Sans Pro"/>
-          <w:b w:val="0"/>
-          <w:bCs w:val="0"/>
-          <w:color w:val="000000"/>
-          <w:spacing w:val="-12"/>
-          <w:sz w:val="22"/>
-          <w:szCs w:val="22"/>
-          <w:lang w:val="en-US"/>
-        </w:rPr>
-        <w:t>)</w:t>
+        <w:t xml:space="preserve"> https://www.momentumlabs.ai/</w:t>
       </w:r>
     </w:p>
     <w:p>
@@ -318,8 +177,6 @@
         <w:adjustRightInd w:val="0"/>
         <w:rPr>
           <w:rFonts w:ascii="Helvetica" w:hAnsi="Helvetica" w:cs="Helvetica"/>
-          <w:b/>
-          <w:bCs/>
           <w:color w:val="000000"/>
           <w:sz w:val="32"/>
           <w:szCs w:val="32"/>
@@ -327,149 +184,221 @@
           <w:lang w:val="en-US"/>
         </w:rPr>
       </w:pPr>
-      <w:r>
+    </w:p>
+    <w:p>
+      <w:pPr>
+        <w:tabs>
+          <w:tab w:val="left" w:pos="566"/>
+          <w:tab w:val="left" w:pos="1133"/>
+          <w:tab w:val="left" w:pos="1700"/>
+          <w:tab w:val="left" w:pos="2267"/>
+          <w:tab w:val="left" w:pos="2834"/>
+          <w:tab w:val="left" w:pos="3401"/>
+          <w:tab w:val="left" w:pos="3968"/>
+          <w:tab w:val="left" w:pos="4535"/>
+          <w:tab w:val="left" w:pos="5102"/>
+          <w:tab w:val="left" w:pos="5669"/>
+          <w:tab w:val="left" w:pos="6236"/>
+          <w:tab w:val="left" w:pos="6803"/>
+        </w:tabs>
+        <w:autoSpaceDE w:val="0"/>
+        <w:autoSpaceDN w:val="0"/>
+        <w:adjustRightInd w:val="0"/>
         <w:rPr>
           <w:rFonts w:ascii="Helvetica" w:hAnsi="Helvetica" w:cs="Helvetica"/>
-          <w:b/>
-          <w:bCs/>
           <w:color w:val="000000"/>
           <w:sz w:val="32"/>
           <w:szCs w:val="32"/>
           <w:u w:color="000000"/>
           <w:lang w:val="en-US"/>
         </w:rPr>
+      </w:pPr>
+      <w:r>
+        <w:rPr>
+          <w:rFonts w:ascii="Helvetica" w:hAnsi="Helvetica" w:cs="Helvetica"/>
+          <w:color w:val="000000"/>
+          <w:sz w:val="32"/>
+          <w:szCs w:val="32"/>
+          <w:u w:color="000000"/>
+          <w:lang w:val="en-US"/>
+        </w:rPr>
         <w:t>Color’s that were used by the client in his site:</w:t>
       </w:r>
     </w:p>
     <w:p>
       <w:pPr>
-        <w:pStyle w:val="ListParagraph"/>
+        <w:autoSpaceDE w:val="0"/>
+        <w:autoSpaceDN w:val="0"/>
+        <w:adjustRightInd w:val="0"/>
+        <w:rPr>
+          <w:rFonts w:ascii="Menlo" w:hAnsi="Menlo" w:cs="Menlo"/>
+          <w:color w:val="AFB9C4"/>
+          <w:sz w:val="22"/>
+          <w:szCs w:val="22"/>
+          <w:u w:color="000000"/>
+          <w:lang w:val="en-US"/>
+        </w:rPr>
+      </w:pPr>
+      <w:proofErr w:type="spellStart"/>
+      <w:proofErr w:type="gramStart"/>
+      <w:r>
+        <w:rPr>
+          <w:rFonts w:ascii="Menlo" w:hAnsi="Menlo" w:cs="Menlo"/>
+          <w:color w:val="AFB9C4"/>
+          <w:sz w:val="22"/>
+          <w:szCs w:val="22"/>
+          <w:u w:color="000000"/>
+          <w:lang w:val="en-US"/>
+        </w:rPr>
+        <w:t>rgb</w:t>
+      </w:r>
+      <w:proofErr w:type="spellEnd"/>
+      <w:r>
+        <w:rPr>
+          <w:rFonts w:ascii="Menlo" w:hAnsi="Menlo" w:cs="Menlo"/>
+          <w:color w:val="AFB9C4"/>
+          <w:sz w:val="22"/>
+          <w:szCs w:val="22"/>
+          <w:u w:color="000000"/>
+          <w:lang w:val="en-US"/>
+        </w:rPr>
+        <w:t>(</w:t>
+      </w:r>
+      <w:proofErr w:type="gramEnd"/>
+      <w:r>
+        <w:rPr>
+          <w:rFonts w:ascii="Menlo" w:hAnsi="Menlo" w:cs="Menlo"/>
+          <w:color w:val="AFB9C4"/>
+          <w:sz w:val="22"/>
+          <w:szCs w:val="22"/>
+          <w:u w:color="000000"/>
+          <w:lang w:val="en-US"/>
+        </w:rPr>
+        <w:t>40,116,252);</w:t>
+      </w:r>
+    </w:p>
+    <w:p>
+      <w:pPr>
+        <w:autoSpaceDE w:val="0"/>
+        <w:autoSpaceDN w:val="0"/>
+        <w:adjustRightInd w:val="0"/>
+        <w:rPr>
+          <w:rFonts w:ascii="Menlo" w:hAnsi="Menlo" w:cs="Menlo"/>
+          <w:color w:val="E2E5E8"/>
+          <w:sz w:val="22"/>
+          <w:szCs w:val="22"/>
+          <w:u w:color="000000"/>
+          <w:lang w:val="en-US"/>
+        </w:rPr>
+      </w:pPr>
+      <w:r>
+        <w:rPr>
+          <w:rFonts w:ascii="Menlo" w:hAnsi="Menlo" w:cs="Menlo"/>
+          <w:color w:val="E2E5E8"/>
+          <w:sz w:val="22"/>
+          <w:szCs w:val="22"/>
+          <w:u w:color="000000"/>
+          <w:lang w:val="en-US"/>
+        </w:rPr>
+        <w:t>#</w:t>
+      </w:r>
+      <w:proofErr w:type="gramStart"/>
+      <w:r>
+        <w:rPr>
+          <w:rFonts w:ascii="Menlo" w:hAnsi="Menlo" w:cs="Menlo"/>
+          <w:color w:val="E2E5E8"/>
+          <w:sz w:val="22"/>
+          <w:szCs w:val="22"/>
+          <w:u w:color="000000"/>
+          <w:lang w:val="en-US"/>
+        </w:rPr>
+        <w:t>aebcb9;</w:t>
+      </w:r>
+      <w:proofErr w:type="gramEnd"/>
+    </w:p>
+    <w:p>
+      <w:pPr>
+        <w:autoSpaceDE w:val="0"/>
+        <w:autoSpaceDN w:val="0"/>
+        <w:adjustRightInd w:val="0"/>
+        <w:rPr>
+          <w:rFonts w:ascii="Menlo" w:hAnsi="Menlo" w:cs="Menlo"/>
+          <w:color w:val="AFB9C4"/>
+          <w:sz w:val="22"/>
+          <w:szCs w:val="22"/>
+          <w:u w:color="000000"/>
+          <w:lang w:val="en-US"/>
+        </w:rPr>
+      </w:pPr>
+      <w:r>
+        <w:rPr>
+          <w:rFonts w:ascii="Menlo" w:hAnsi="Menlo" w:cs="Menlo"/>
+          <w:color w:val="AFB9C4"/>
+          <w:sz w:val="22"/>
+          <w:szCs w:val="22"/>
+          <w:u w:color="000000"/>
+          <w:lang w:val="en-US"/>
+        </w:rPr>
+        <w:t>#</w:t>
+      </w:r>
+      <w:proofErr w:type="gramStart"/>
+      <w:r>
+        <w:rPr>
+          <w:rFonts w:ascii="Menlo" w:hAnsi="Menlo" w:cs="Menlo"/>
+          <w:color w:val="AFB9C4"/>
+          <w:sz w:val="22"/>
+          <w:szCs w:val="22"/>
+          <w:u w:color="000000"/>
+          <w:lang w:val="en-US"/>
+        </w:rPr>
+        <w:t>FFFFFF;</w:t>
+      </w:r>
+      <w:proofErr w:type="gramEnd"/>
+    </w:p>
+    <w:p>
+      <w:pPr>
+        <w:autoSpaceDE w:val="0"/>
+        <w:autoSpaceDN w:val="0"/>
+        <w:adjustRightInd w:val="0"/>
+        <w:rPr>
+          <w:rFonts w:ascii="Menlo" w:hAnsi="Menlo" w:cs="Menlo"/>
+          <w:color w:val="AFB9C4"/>
+          <w:sz w:val="22"/>
+          <w:szCs w:val="22"/>
+          <w:u w:color="000000"/>
+          <w:lang w:val="en-US"/>
+        </w:rPr>
+      </w:pPr>
+      <w:r>
+        <w:rPr>
+          <w:rFonts w:ascii="Menlo" w:hAnsi="Menlo" w:cs="Menlo"/>
+          <w:color w:val="AFB9C4"/>
+          <w:sz w:val="22"/>
+          <w:szCs w:val="22"/>
+          <w:u w:color="000000"/>
+          <w:lang w:val="en-US"/>
+        </w:rPr>
+        <w:t>#</w:t>
+      </w:r>
+      <w:proofErr w:type="gramStart"/>
+      <w:r>
+        <w:rPr>
+          <w:rFonts w:ascii="Menlo" w:hAnsi="Menlo" w:cs="Menlo"/>
+          <w:color w:val="AFB9C4"/>
+          <w:sz w:val="22"/>
+          <w:szCs w:val="22"/>
+          <w:u w:color="000000"/>
+          <w:lang w:val="en-US"/>
+        </w:rPr>
+        <w:t>693dff;</w:t>
+      </w:r>
+      <w:proofErr w:type="gramEnd"/>
+    </w:p>
+    <w:p>
+      <w:pPr>
         <w:numPr>
           <w:ilvl w:val="0"/>
-          <w:numId w:val="2"/>
-        </w:numPr>
-        <w:autoSpaceDE w:val="0"/>
-        <w:autoSpaceDN w:val="0"/>
-        <w:adjustRightInd w:val="0"/>
-        <w:rPr>
-          <w:rFonts w:ascii="Menlo" w:hAnsi="Menlo" w:cs="Menlo"/>
-          <w:color w:val="AFB9C4"/>
-          <w:sz w:val="22"/>
-          <w:szCs w:val="22"/>
-          <w:u w:color="000000"/>
-          <w:lang w:val="en-US"/>
-        </w:rPr>
-      </w:pPr>
-      <w:r>
-        <w:rPr>
-          <w:rFonts w:ascii="Menlo" w:hAnsi="Menlo" w:cs="Menlo"/>
-          <w:color w:val="AFB9C4"/>
-          <w:sz w:val="22"/>
-          <w:szCs w:val="22"/>
-          <w:u w:color="000000"/>
-          <w:lang w:val="en-US"/>
-        </w:rPr>
-        <w:t>rgb(40,116,252);</w:t>
-      </w:r>
-    </w:p>
-    <w:p>
-      <w:pPr>
-        <w:pStyle w:val="ListParagraph"/>
-        <w:numPr>
-          <w:ilvl w:val="0"/>
-          <w:numId w:val="2"/>
-        </w:numPr>
-        <w:autoSpaceDE w:val="0"/>
-        <w:autoSpaceDN w:val="0"/>
-        <w:adjustRightInd w:val="0"/>
-        <w:rPr>
-          <w:rFonts w:ascii="Menlo" w:hAnsi="Menlo" w:cs="Menlo"/>
-          <w:color w:val="E2E5E8"/>
-          <w:sz w:val="22"/>
-          <w:szCs w:val="22"/>
-          <w:u w:color="000000"/>
-          <w:lang w:val="en-US"/>
-        </w:rPr>
-      </w:pPr>
-      <w:r>
-        <w:rPr>
-          <w:rFonts w:ascii="Menlo" w:hAnsi="Menlo" w:cs="Menlo"/>
-          <w:color w:val="E2E5E8"/>
-          <w:sz w:val="22"/>
-          <w:szCs w:val="22"/>
-          <w:u w:color="000000"/>
-          <w:lang w:val="en-US"/>
-        </w:rPr>
-        <w:t>#aebcb9;</w:t>
-      </w:r>
-    </w:p>
-    <w:p>
-      <w:pPr>
-        <w:pStyle w:val="ListParagraph"/>
-        <w:numPr>
-          <w:ilvl w:val="0"/>
-          <w:numId w:val="2"/>
-        </w:numPr>
-        <w:autoSpaceDE w:val="0"/>
-        <w:autoSpaceDN w:val="0"/>
-        <w:adjustRightInd w:val="0"/>
-        <w:rPr>
-          <w:rFonts w:ascii="Menlo" w:hAnsi="Menlo" w:cs="Menlo"/>
-          <w:color w:val="AFB9C4"/>
-          <w:sz w:val="22"/>
-          <w:szCs w:val="22"/>
-          <w:u w:color="000000"/>
-          <w:lang w:val="en-US"/>
-        </w:rPr>
-      </w:pPr>
-      <w:r>
-        <w:rPr>
-          <w:rFonts w:ascii="Menlo" w:hAnsi="Menlo" w:cs="Menlo"/>
-          <w:color w:val="AFB9C4"/>
-          <w:sz w:val="22"/>
-          <w:szCs w:val="22"/>
-          <w:u w:color="000000"/>
-          <w:lang w:val="en-US"/>
-        </w:rPr>
-        <w:t>#FFFFFF;</w:t>
-      </w:r>
-    </w:p>
-    <w:p>
-      <w:pPr>
-        <w:pStyle w:val="ListParagraph"/>
-        <w:numPr>
-          <w:ilvl w:val="0"/>
-          <w:numId w:val="2"/>
-        </w:numPr>
-        <w:autoSpaceDE w:val="0"/>
-        <w:autoSpaceDN w:val="0"/>
-        <w:adjustRightInd w:val="0"/>
-        <w:rPr>
-          <w:rFonts w:ascii="Menlo" w:hAnsi="Menlo" w:cs="Menlo"/>
-          <w:color w:val="AFB9C4"/>
-          <w:sz w:val="22"/>
-          <w:szCs w:val="22"/>
-          <w:u w:color="000000"/>
-          <w:lang w:val="en-US"/>
-        </w:rPr>
-      </w:pPr>
-      <w:r>
-        <w:rPr>
-          <w:rFonts w:ascii="Menlo" w:hAnsi="Menlo" w:cs="Menlo"/>
-          <w:color w:val="AFB9C4"/>
-          <w:sz w:val="22"/>
-          <w:szCs w:val="22"/>
-          <w:u w:color="000000"/>
-          <w:lang w:val="en-US"/>
-        </w:rPr>
-        <w:t>#693dff;</w:t>
-      </w:r>
-    </w:p>
-    <w:p>
-      <w:pPr>
-        <w:numPr>
-          <w:ilvl w:val="0"/>
-          <w:numId w:val="2"/>
+          <w:numId w:val="1"/>
         </w:numPr>
         <w:tabs>
           <w:tab w:val="left" w:pos="220"/>
@@ -478,32 +407,46 @@
         <w:autoSpaceDE w:val="0"/>
         <w:autoSpaceDN w:val="0"/>
         <w:adjustRightInd w:val="0"/>
-        <w:rPr>
-          <w:rFonts w:ascii="Menlo" w:hAnsi="Menlo" w:cs="Menlo"/>
-          <w:color w:val="AFB9C4"/>
-          <w:sz w:val="22"/>
-          <w:szCs w:val="22"/>
-          <w:u w:color="000000"/>
-          <w:lang w:val="en-US"/>
-        </w:rPr>
-      </w:pPr>
-      <w:r>
-        <w:rPr>
-          <w:rFonts w:ascii="Menlo" w:hAnsi="Menlo" w:cs="Menlo"/>
-          <w:color w:val="AFB9C4"/>
-          <w:sz w:val="22"/>
-          <w:szCs w:val="22"/>
-          <w:u w:color="000000"/>
-          <w:lang w:val="en-US"/>
-        </w:rPr>
-        <w:t>#6EC1E4;</w:t>
-      </w:r>
+        <w:ind w:hanging="720"/>
+        <w:rPr>
+          <w:rFonts w:ascii="Menlo" w:hAnsi="Menlo" w:cs="Menlo"/>
+          <w:color w:val="AFB9C4"/>
+          <w:sz w:val="22"/>
+          <w:szCs w:val="22"/>
+          <w:u w:color="000000"/>
+          <w:lang w:val="en-US"/>
+        </w:rPr>
+      </w:pPr>
+      <w:r>
+        <w:rPr>
+          <w:rFonts w:ascii="Menlo" w:hAnsi="Menlo" w:cs="Menlo"/>
+          <w:color w:val="AFB9C4"/>
+          <w:sz w:val="22"/>
+          <w:szCs w:val="22"/>
+          <w:u w:color="000000"/>
+          <w:lang w:val="en-US"/>
+        </w:rPr>
+        <w:t>#</w:t>
+      </w:r>
+      <w:proofErr w:type="gramStart"/>
+      <w:r>
+        <w:rPr>
+          <w:rFonts w:ascii="Menlo" w:hAnsi="Menlo" w:cs="Menlo"/>
+          <w:color w:val="AFB9C4"/>
+          <w:sz w:val="22"/>
+          <w:szCs w:val="22"/>
+          <w:u w:color="000000"/>
+          <w:lang w:val="en-US"/>
+        </w:rPr>
+        <w:t>6EC1E4;</w:t>
+      </w:r>
+      <w:proofErr w:type="gramEnd"/>
     </w:p>
     <w:p>
       <w:pPr>
         <w:numPr>
           <w:ilvl w:val="0"/>
-          <w:numId w:val="2"/>
+          <w:numId w:val="1"/>
         </w:numPr>
         <w:tabs>
           <w:tab w:val="left" w:pos="220"/>
@@ -512,32 +455,46 @@
         <w:autoSpaceDE w:val="0"/>
         <w:autoSpaceDN w:val="0"/>
         <w:adjustRightInd w:val="0"/>
-        <w:rPr>
-          <w:rFonts w:ascii="Menlo" w:hAnsi="Menlo" w:cs="Menlo"/>
-          <w:color w:val="AFB9C4"/>
-          <w:sz w:val="22"/>
-          <w:szCs w:val="22"/>
-          <w:u w:color="000000"/>
-          <w:lang w:val="en-US"/>
-        </w:rPr>
-      </w:pPr>
-      <w:r>
-        <w:rPr>
-          <w:rFonts w:ascii="Menlo" w:hAnsi="Menlo" w:cs="Menlo"/>
-          <w:color w:val="AFB9C4"/>
-          <w:sz w:val="22"/>
-          <w:szCs w:val="22"/>
-          <w:u w:color="000000"/>
-          <w:lang w:val="en-US"/>
-        </w:rPr>
-        <w:t>#54595F;</w:t>
-      </w:r>
+        <w:ind w:hanging="720"/>
+        <w:rPr>
+          <w:rFonts w:ascii="Menlo" w:hAnsi="Menlo" w:cs="Menlo"/>
+          <w:color w:val="AFB9C4"/>
+          <w:sz w:val="22"/>
+          <w:szCs w:val="22"/>
+          <w:u w:color="000000"/>
+          <w:lang w:val="en-US"/>
+        </w:rPr>
+      </w:pPr>
+      <w:r>
+        <w:rPr>
+          <w:rFonts w:ascii="Menlo" w:hAnsi="Menlo" w:cs="Menlo"/>
+          <w:color w:val="AFB9C4"/>
+          <w:sz w:val="22"/>
+          <w:szCs w:val="22"/>
+          <w:u w:color="000000"/>
+          <w:lang w:val="en-US"/>
+        </w:rPr>
+        <w:t>#</w:t>
+      </w:r>
+      <w:proofErr w:type="gramStart"/>
+      <w:r>
+        <w:rPr>
+          <w:rFonts w:ascii="Menlo" w:hAnsi="Menlo" w:cs="Menlo"/>
+          <w:color w:val="AFB9C4"/>
+          <w:sz w:val="22"/>
+          <w:szCs w:val="22"/>
+          <w:u w:color="000000"/>
+          <w:lang w:val="en-US"/>
+        </w:rPr>
+        <w:t>54595F;</w:t>
+      </w:r>
+      <w:proofErr w:type="gramEnd"/>
     </w:p>
     <w:p>
       <w:pPr>
         <w:numPr>
           <w:ilvl w:val="0"/>
-          <w:numId w:val="2"/>
+          <w:numId w:val="1"/>
         </w:numPr>
         <w:tabs>
           <w:tab w:val="left" w:pos="220"/>
@@ -546,32 +503,46 @@
         <w:autoSpaceDE w:val="0"/>
         <w:autoSpaceDN w:val="0"/>
         <w:adjustRightInd w:val="0"/>
-        <w:rPr>
-          <w:rFonts w:ascii="Menlo" w:hAnsi="Menlo" w:cs="Menlo"/>
-          <w:color w:val="AFB9C4"/>
-          <w:sz w:val="22"/>
-          <w:szCs w:val="22"/>
-          <w:u w:color="000000"/>
-          <w:lang w:val="en-US"/>
-        </w:rPr>
-      </w:pPr>
-      <w:r>
-        <w:rPr>
-          <w:rFonts w:ascii="Menlo" w:hAnsi="Menlo" w:cs="Menlo"/>
-          <w:color w:val="AFB9C4"/>
-          <w:sz w:val="22"/>
-          <w:szCs w:val="22"/>
-          <w:u w:color="000000"/>
-          <w:lang w:val="en-US"/>
-        </w:rPr>
-        <w:t>#7A7A7A;</w:t>
-      </w:r>
+        <w:ind w:hanging="720"/>
+        <w:rPr>
+          <w:rFonts w:ascii="Menlo" w:hAnsi="Menlo" w:cs="Menlo"/>
+          <w:color w:val="AFB9C4"/>
+          <w:sz w:val="22"/>
+          <w:szCs w:val="22"/>
+          <w:u w:color="000000"/>
+          <w:lang w:val="en-US"/>
+        </w:rPr>
+      </w:pPr>
+      <w:r>
+        <w:rPr>
+          <w:rFonts w:ascii="Menlo" w:hAnsi="Menlo" w:cs="Menlo"/>
+          <w:color w:val="AFB9C4"/>
+          <w:sz w:val="22"/>
+          <w:szCs w:val="22"/>
+          <w:u w:color="000000"/>
+          <w:lang w:val="en-US"/>
+        </w:rPr>
+        <w:t>#</w:t>
+      </w:r>
+      <w:proofErr w:type="gramStart"/>
+      <w:r>
+        <w:rPr>
+          <w:rFonts w:ascii="Menlo" w:hAnsi="Menlo" w:cs="Menlo"/>
+          <w:color w:val="AFB9C4"/>
+          <w:sz w:val="22"/>
+          <w:szCs w:val="22"/>
+          <w:u w:color="000000"/>
+          <w:lang w:val="en-US"/>
+        </w:rPr>
+        <w:t>7A7A7A;</w:t>
+      </w:r>
+      <w:proofErr w:type="gramEnd"/>
     </w:p>
     <w:p>
       <w:pPr>
         <w:numPr>
           <w:ilvl w:val="0"/>
-          <w:numId w:val="2"/>
+          <w:numId w:val="1"/>
         </w:numPr>
         <w:tabs>
           <w:tab w:val="left" w:pos="220"/>
@@ -580,32 +551,46 @@
         <w:autoSpaceDE w:val="0"/>
         <w:autoSpaceDN w:val="0"/>
         <w:adjustRightInd w:val="0"/>
-        <w:rPr>
-          <w:rFonts w:ascii="Menlo" w:hAnsi="Menlo" w:cs="Menlo"/>
-          <w:color w:val="AFB9C4"/>
-          <w:sz w:val="22"/>
-          <w:szCs w:val="22"/>
-          <w:u w:color="000000"/>
-          <w:lang w:val="en-US"/>
-        </w:rPr>
-      </w:pPr>
-      <w:r>
-        <w:rPr>
-          <w:rFonts w:ascii="Menlo" w:hAnsi="Menlo" w:cs="Menlo"/>
-          <w:color w:val="AFB9C4"/>
-          <w:sz w:val="22"/>
-          <w:szCs w:val="22"/>
-          <w:u w:color="000000"/>
-          <w:lang w:val="en-US"/>
-        </w:rPr>
-        <w:t>#61CE70;</w:t>
-      </w:r>
+        <w:ind w:hanging="720"/>
+        <w:rPr>
+          <w:rFonts w:ascii="Menlo" w:hAnsi="Menlo" w:cs="Menlo"/>
+          <w:color w:val="AFB9C4"/>
+          <w:sz w:val="22"/>
+          <w:szCs w:val="22"/>
+          <w:u w:color="000000"/>
+          <w:lang w:val="en-US"/>
+        </w:rPr>
+      </w:pPr>
+      <w:r>
+        <w:rPr>
+          <w:rFonts w:ascii="Menlo" w:hAnsi="Menlo" w:cs="Menlo"/>
+          <w:color w:val="AFB9C4"/>
+          <w:sz w:val="22"/>
+          <w:szCs w:val="22"/>
+          <w:u w:color="000000"/>
+          <w:lang w:val="en-US"/>
+        </w:rPr>
+        <w:t>#</w:t>
+      </w:r>
+      <w:proofErr w:type="gramStart"/>
+      <w:r>
+        <w:rPr>
+          <w:rFonts w:ascii="Menlo" w:hAnsi="Menlo" w:cs="Menlo"/>
+          <w:color w:val="AFB9C4"/>
+          <w:sz w:val="22"/>
+          <w:szCs w:val="22"/>
+          <w:u w:color="000000"/>
+          <w:lang w:val="en-US"/>
+        </w:rPr>
+        <w:t>61CE70;</w:t>
+      </w:r>
+      <w:proofErr w:type="gramEnd"/>
     </w:p>
     <w:p>
       <w:pPr>
         <w:numPr>
           <w:ilvl w:val="0"/>
-          <w:numId w:val="2"/>
+          <w:numId w:val="1"/>
         </w:numPr>
         <w:tabs>
           <w:tab w:val="left" w:pos="220"/>
@@ -614,32 +599,46 @@
         <w:autoSpaceDE w:val="0"/>
         <w:autoSpaceDN w:val="0"/>
         <w:adjustRightInd w:val="0"/>
-        <w:rPr>
-          <w:rFonts w:ascii="Menlo" w:hAnsi="Menlo" w:cs="Menlo"/>
-          <w:color w:val="AFB9C4"/>
-          <w:sz w:val="22"/>
-          <w:szCs w:val="22"/>
-          <w:u w:color="000000"/>
-          <w:lang w:val="en-US"/>
-        </w:rPr>
-      </w:pPr>
-      <w:r>
-        <w:rPr>
-          <w:rFonts w:ascii="Menlo" w:hAnsi="Menlo" w:cs="Menlo"/>
-          <w:color w:val="AFB9C4"/>
-          <w:sz w:val="22"/>
-          <w:szCs w:val="22"/>
-          <w:u w:color="000000"/>
-          <w:lang w:val="en-US"/>
-        </w:rPr>
-        <w:t xml:space="preserve"> #1A1940;</w:t>
-      </w:r>
+        <w:ind w:hanging="720"/>
+        <w:rPr>
+          <w:rFonts w:ascii="Menlo" w:hAnsi="Menlo" w:cs="Menlo"/>
+          <w:color w:val="AFB9C4"/>
+          <w:sz w:val="22"/>
+          <w:szCs w:val="22"/>
+          <w:u w:color="000000"/>
+          <w:lang w:val="en-US"/>
+        </w:rPr>
+      </w:pPr>
+      <w:r>
+        <w:rPr>
+          <w:rFonts w:ascii="Menlo" w:hAnsi="Menlo" w:cs="Menlo"/>
+          <w:color w:val="AFB9C4"/>
+          <w:sz w:val="22"/>
+          <w:szCs w:val="22"/>
+          <w:u w:color="000000"/>
+          <w:lang w:val="en-US"/>
+        </w:rPr>
+        <w:t xml:space="preserve"> #</w:t>
+      </w:r>
+      <w:proofErr w:type="gramStart"/>
+      <w:r>
+        <w:rPr>
+          <w:rFonts w:ascii="Menlo" w:hAnsi="Menlo" w:cs="Menlo"/>
+          <w:color w:val="AFB9C4"/>
+          <w:sz w:val="22"/>
+          <w:szCs w:val="22"/>
+          <w:u w:color="000000"/>
+          <w:lang w:val="en-US"/>
+        </w:rPr>
+        <w:t>1A1940;</w:t>
+      </w:r>
+      <w:proofErr w:type="gramEnd"/>
     </w:p>
     <w:p>
       <w:pPr>
         <w:numPr>
           <w:ilvl w:val="0"/>
-          <w:numId w:val="2"/>
+          <w:numId w:val="1"/>
         </w:numPr>
         <w:tabs>
           <w:tab w:val="left" w:pos="220"/>
@@ -648,32 +647,46 @@
         <w:autoSpaceDE w:val="0"/>
         <w:autoSpaceDN w:val="0"/>
         <w:adjustRightInd w:val="0"/>
-        <w:rPr>
-          <w:rFonts w:ascii="Menlo" w:hAnsi="Menlo" w:cs="Menlo"/>
-          <w:color w:val="AFB9C4"/>
-          <w:sz w:val="22"/>
-          <w:szCs w:val="22"/>
-          <w:u w:color="000000"/>
-          <w:lang w:val="en-US"/>
-        </w:rPr>
-      </w:pPr>
-      <w:r>
-        <w:rPr>
-          <w:rFonts w:ascii="Menlo" w:hAnsi="Menlo" w:cs="Menlo"/>
-          <w:color w:val="AFB9C4"/>
-          <w:sz w:val="22"/>
-          <w:szCs w:val="22"/>
-          <w:u w:color="000000"/>
-          <w:lang w:val="en-US"/>
-        </w:rPr>
-        <w:t>#1A1940;</w:t>
-      </w:r>
+        <w:ind w:hanging="720"/>
+        <w:rPr>
+          <w:rFonts w:ascii="Menlo" w:hAnsi="Menlo" w:cs="Menlo"/>
+          <w:color w:val="AFB9C4"/>
+          <w:sz w:val="22"/>
+          <w:szCs w:val="22"/>
+          <w:u w:color="000000"/>
+          <w:lang w:val="en-US"/>
+        </w:rPr>
+      </w:pPr>
+      <w:r>
+        <w:rPr>
+          <w:rFonts w:ascii="Menlo" w:hAnsi="Menlo" w:cs="Menlo"/>
+          <w:color w:val="AFB9C4"/>
+          <w:sz w:val="22"/>
+          <w:szCs w:val="22"/>
+          <w:u w:color="000000"/>
+          <w:lang w:val="en-US"/>
+        </w:rPr>
+        <w:t>#</w:t>
+      </w:r>
+      <w:proofErr w:type="gramStart"/>
+      <w:r>
+        <w:rPr>
+          <w:rFonts w:ascii="Menlo" w:hAnsi="Menlo" w:cs="Menlo"/>
+          <w:color w:val="AFB9C4"/>
+          <w:sz w:val="22"/>
+          <w:szCs w:val="22"/>
+          <w:u w:color="000000"/>
+          <w:lang w:val="en-US"/>
+        </w:rPr>
+        <w:t>1A1940;</w:t>
+      </w:r>
+      <w:proofErr w:type="gramEnd"/>
     </w:p>
     <w:p>
       <w:pPr>
         <w:numPr>
           <w:ilvl w:val="0"/>
-          <w:numId w:val="2"/>
+          <w:numId w:val="1"/>
         </w:numPr>
         <w:tabs>
           <w:tab w:val="left" w:pos="220"/>
@@ -682,32 +695,46 @@
         <w:autoSpaceDE w:val="0"/>
         <w:autoSpaceDN w:val="0"/>
         <w:adjustRightInd w:val="0"/>
-        <w:rPr>
-          <w:rFonts w:ascii="Menlo" w:hAnsi="Menlo" w:cs="Menlo"/>
-          <w:color w:val="AFB9C4"/>
-          <w:sz w:val="22"/>
-          <w:szCs w:val="22"/>
-          <w:u w:color="000000"/>
-          <w:lang w:val="en-US"/>
-        </w:rPr>
-      </w:pPr>
-      <w:r>
-        <w:rPr>
-          <w:rFonts w:ascii="Menlo" w:hAnsi="Menlo" w:cs="Menlo"/>
-          <w:color w:val="AFB9C4"/>
-          <w:sz w:val="22"/>
-          <w:szCs w:val="22"/>
-          <w:u w:color="000000"/>
-          <w:lang w:val="en-US"/>
-        </w:rPr>
-        <w:t>#FFFFFF;</w:t>
-      </w:r>
+        <w:ind w:hanging="720"/>
+        <w:rPr>
+          <w:rFonts w:ascii="Menlo" w:hAnsi="Menlo" w:cs="Menlo"/>
+          <w:color w:val="AFB9C4"/>
+          <w:sz w:val="22"/>
+          <w:szCs w:val="22"/>
+          <w:u w:color="000000"/>
+          <w:lang w:val="en-US"/>
+        </w:rPr>
+      </w:pPr>
+      <w:r>
+        <w:rPr>
+          <w:rFonts w:ascii="Menlo" w:hAnsi="Menlo" w:cs="Menlo"/>
+          <w:color w:val="AFB9C4"/>
+          <w:sz w:val="22"/>
+          <w:szCs w:val="22"/>
+          <w:u w:color="000000"/>
+          <w:lang w:val="en-US"/>
+        </w:rPr>
+        <w:t>#</w:t>
+      </w:r>
+      <w:proofErr w:type="gramStart"/>
+      <w:r>
+        <w:rPr>
+          <w:rFonts w:ascii="Menlo" w:hAnsi="Menlo" w:cs="Menlo"/>
+          <w:color w:val="AFB9C4"/>
+          <w:sz w:val="22"/>
+          <w:szCs w:val="22"/>
+          <w:u w:color="000000"/>
+          <w:lang w:val="en-US"/>
+        </w:rPr>
+        <w:t>FFFFFF;</w:t>
+      </w:r>
+      <w:proofErr w:type="gramEnd"/>
     </w:p>
     <w:p>
       <w:pPr>
         <w:numPr>
           <w:ilvl w:val="0"/>
-          <w:numId w:val="2"/>
+          <w:numId w:val="1"/>
         </w:numPr>
         <w:tabs>
           <w:tab w:val="left" w:pos="220"/>
@@ -716,26 +743,40 @@
         <w:autoSpaceDE w:val="0"/>
         <w:autoSpaceDN w:val="0"/>
         <w:adjustRightInd w:val="0"/>
-        <w:rPr>
-          <w:rFonts w:ascii="Menlo" w:hAnsi="Menlo" w:cs="Menlo"/>
-          <w:color w:val="AFB9C4"/>
-          <w:sz w:val="22"/>
-          <w:szCs w:val="22"/>
-          <w:u w:color="000000"/>
-          <w:lang w:val="en-US"/>
-        </w:rPr>
-      </w:pPr>
-      <w:r>
-        <w:rPr>
-          <w:rFonts w:ascii="Menlo" w:hAnsi="Menlo" w:cs="Menlo"/>
-          <w:color w:val="AFB9C4"/>
-          <w:sz w:val="22"/>
-          <w:szCs w:val="22"/>
-          <w:u w:color="000000"/>
-          <w:lang w:val="en-US"/>
-        </w:rPr>
-        <w:t>#693DFF;</w:t>
-      </w:r>
+        <w:ind w:hanging="720"/>
+        <w:rPr>
+          <w:rFonts w:ascii="Menlo" w:hAnsi="Menlo" w:cs="Menlo"/>
+          <w:color w:val="AFB9C4"/>
+          <w:sz w:val="22"/>
+          <w:szCs w:val="22"/>
+          <w:u w:color="000000"/>
+          <w:lang w:val="en-US"/>
+        </w:rPr>
+      </w:pPr>
+      <w:r>
+        <w:rPr>
+          <w:rFonts w:ascii="Menlo" w:hAnsi="Menlo" w:cs="Menlo"/>
+          <w:color w:val="AFB9C4"/>
+          <w:sz w:val="22"/>
+          <w:szCs w:val="22"/>
+          <w:u w:color="000000"/>
+          <w:lang w:val="en-US"/>
+        </w:rPr>
+        <w:t>#</w:t>
+      </w:r>
+      <w:proofErr w:type="gramStart"/>
+      <w:r>
+        <w:rPr>
+          <w:rFonts w:ascii="Menlo" w:hAnsi="Menlo" w:cs="Menlo"/>
+          <w:color w:val="AFB9C4"/>
+          <w:sz w:val="22"/>
+          <w:szCs w:val="22"/>
+          <w:u w:color="000000"/>
+          <w:lang w:val="en-US"/>
+        </w:rPr>
+        <w:t>693DFF;</w:t>
+      </w:r>
+      <w:proofErr w:type="gramEnd"/>
     </w:p>
     <w:p/>
     <w:sectPr>
@@ -804,124 +845,8 @@
       <w:lvlJc w:val="left"/>
     </w:lvl>
   </w:abstractNum>
-  <w:abstractNum w:abstractNumId="1" w15:restartNumberingAfterBreak="0">
-    <w:nsid w:val="508D0586"/>
-    <w:multiLevelType w:val="hybridMultilevel"/>
-    <w:tmpl w:val="32CA00D6"/>
-    <w:lvl w:ilvl="0" w:tplc="04090001">
-      <w:start w:val="1"/>
-      <w:numFmt w:val="bullet"/>
-      <w:lvlText w:val=""/>
-      <w:lvlJc w:val="left"/>
-      <w:pPr>
-        <w:ind w:left="720" w:hanging="360"/>
-      </w:pPr>
-      <w:rPr>
-        <w:rFonts w:ascii="Symbol" w:hAnsi="Symbol" w:hint="default"/>
-      </w:rPr>
-    </w:lvl>
-    <w:lvl w:ilvl="1" w:tplc="04090003" w:tentative="1">
-      <w:start w:val="1"/>
-      <w:numFmt w:val="bullet"/>
-      <w:lvlText w:val="o"/>
-      <w:lvlJc w:val="left"/>
-      <w:pPr>
-        <w:ind w:left="1440" w:hanging="360"/>
-      </w:pPr>
-      <w:rPr>
-        <w:rFonts w:ascii="Courier New" w:hAnsi="Courier New" w:hint="default"/>
-      </w:rPr>
-    </w:lvl>
-    <w:lvl w:ilvl="2" w:tplc="04090005" w:tentative="1">
-      <w:start w:val="1"/>
-      <w:numFmt w:val="bullet"/>
-      <w:lvlText w:val=""/>
-      <w:lvlJc w:val="left"/>
-      <w:pPr>
-        <w:ind w:left="2160" w:hanging="360"/>
-      </w:pPr>
-      <w:rPr>
-        <w:rFonts w:ascii="Wingdings" w:hAnsi="Wingdings" w:hint="default"/>
-      </w:rPr>
-    </w:lvl>
-    <w:lvl w:ilvl="3" w:tplc="04090001" w:tentative="1">
-      <w:start w:val="1"/>
-      <w:numFmt w:val="bullet"/>
-      <w:lvlText w:val=""/>
-      <w:lvlJc w:val="left"/>
-      <w:pPr>
-        <w:ind w:left="2880" w:hanging="360"/>
-      </w:pPr>
-      <w:rPr>
-        <w:rFonts w:ascii="Symbol" w:hAnsi="Symbol" w:hint="default"/>
-      </w:rPr>
-    </w:lvl>
-    <w:lvl w:ilvl="4" w:tplc="04090003" w:tentative="1">
-      <w:start w:val="1"/>
-      <w:numFmt w:val="bullet"/>
-      <w:lvlText w:val="o"/>
-      <w:lvlJc w:val="left"/>
-      <w:pPr>
-        <w:ind w:left="3600" w:hanging="360"/>
-      </w:pPr>
-      <w:rPr>
-        <w:rFonts w:ascii="Courier New" w:hAnsi="Courier New" w:hint="default"/>
-      </w:rPr>
-    </w:lvl>
-    <w:lvl w:ilvl="5" w:tplc="04090005" w:tentative="1">
-      <w:start w:val="1"/>
-      <w:numFmt w:val="bullet"/>
-      <w:lvlText w:val=""/>
-      <w:lvlJc w:val="left"/>
-      <w:pPr>
-        <w:ind w:left="4320" w:hanging="360"/>
-      </w:pPr>
-      <w:rPr>
-        <w:rFonts w:ascii="Wingdings" w:hAnsi="Wingdings" w:hint="default"/>
-      </w:rPr>
-    </w:lvl>
-    <w:lvl w:ilvl="6" w:tplc="04090001" w:tentative="1">
-      <w:start w:val="1"/>
-      <w:numFmt w:val="bullet"/>
-      <w:lvlText w:val=""/>
-      <w:lvlJc w:val="left"/>
-      <w:pPr>
-        <w:ind w:left="5040" w:hanging="360"/>
-      </w:pPr>
-      <w:rPr>
-        <w:rFonts w:ascii="Symbol" w:hAnsi="Symbol" w:hint="default"/>
-      </w:rPr>
-    </w:lvl>
-    <w:lvl w:ilvl="7" w:tplc="04090003" w:tentative="1">
-      <w:start w:val="1"/>
-      <w:numFmt w:val="bullet"/>
-      <w:lvlText w:val="o"/>
-      <w:lvlJc w:val="left"/>
-      <w:pPr>
-        <w:ind w:left="5760" w:hanging="360"/>
-      </w:pPr>
-      <w:rPr>
-        <w:rFonts w:ascii="Courier New" w:hAnsi="Courier New" w:hint="default"/>
-      </w:rPr>
-    </w:lvl>
-    <w:lvl w:ilvl="8" w:tplc="04090005" w:tentative="1">
-      <w:start w:val="1"/>
-      <w:numFmt w:val="bullet"/>
-      <w:lvlText w:val=""/>
-      <w:lvlJc w:val="left"/>
-      <w:pPr>
-        <w:ind w:left="6480" w:hanging="360"/>
-      </w:pPr>
-      <w:rPr>
-        <w:rFonts w:ascii="Wingdings" w:hAnsi="Wingdings" w:hint="default"/>
-      </w:rPr>
-    </w:lvl>
-  </w:abstractNum>
   <w:num w:numId="1" w16cid:durableId="1123495583">
     <w:abstractNumId w:val="0"/>
-  </w:num>
-  <w:num w:numId="2" w16cid:durableId="533268642">
-    <w:abstractNumId w:val="1"/>
   </w:num>
 </w:numbering>
 </file>
@@ -1321,25 +1246,6 @@
     <w:name w:val="Normal"/>
     <w:qFormat/>
   </w:style>
-  <w:style w:type="paragraph" w:styleId="Heading2">
-    <w:name w:val="heading 2"/>
-    <w:basedOn w:val="Normal"/>
-    <w:link w:val="Heading2Char"/>
-    <w:uiPriority w:val="9"/>
-    <w:qFormat/>
-    <w:rsid w:val="00F027ED"/>
-    <w:pPr>
-      <w:spacing w:before="100" w:beforeAutospacing="1" w:after="100" w:afterAutospacing="1"/>
-      <w:outlineLvl w:val="1"/>
-    </w:pPr>
-    <w:rPr>
-      <w:rFonts w:ascii="Times New Roman" w:eastAsia="Times New Roman" w:hAnsi="Times New Roman" w:cs="Times New Roman"/>
-      <w:b/>
-      <w:bCs/>
-      <w:sz w:val="36"/>
-      <w:szCs w:val="36"/>
-    </w:rPr>
-  </w:style>
   <w:style w:type="character" w:default="1" w:styleId="DefaultParagraphFont">
     <w:name w:val="Default Paragraph Font"/>
     <w:uiPriority w:val="1"/>
@@ -1366,36 +1272,6 @@
     <w:uiPriority w:val="99"/>
     <w:semiHidden/>
     <w:unhideWhenUsed/>
-  </w:style>
-  <w:style w:type="character" w:customStyle="1" w:styleId="Heading2Char">
-    <w:name w:val="Heading 2 Char"/>
-    <w:basedOn w:val="DefaultParagraphFont"/>
-    <w:link w:val="Heading2"/>
-    <w:uiPriority w:val="9"/>
-    <w:rsid w:val="00F027ED"/>
-    <w:rPr>
-      <w:rFonts w:ascii="Times New Roman" w:eastAsia="Times New Roman" w:hAnsi="Times New Roman" w:cs="Times New Roman"/>
-      <w:b/>
-      <w:bCs/>
-      <w:sz w:val="36"/>
-      <w:szCs w:val="36"/>
-    </w:rPr>
-  </w:style>
-  <w:style w:type="character" w:customStyle="1" w:styleId="50685029">
-    <w:name w:val="_50685029"/>
-    <w:basedOn w:val="DefaultParagraphFont"/>
-    <w:rsid w:val="00F027ED"/>
-  </w:style>
-  <w:style w:type="paragraph" w:styleId="ListParagraph">
-    <w:name w:val="List Paragraph"/>
-    <w:basedOn w:val="Normal"/>
-    <w:uiPriority w:val="34"/>
-    <w:qFormat/>
-    <w:rsid w:val="00A34387"/>
-    <w:pPr>
-      <w:ind w:left="720"/>
-      <w:contextualSpacing/>
-    </w:pPr>
   </w:style>
 </w:styles>
 </file>

</xml_diff>